<commit_message>
done first python exercise
</commit_message>
<xml_diff>
--- a/a1.docx
+++ b/a1.docx
@@ -20,12 +20,6 @@
         <w:gridCol w:w="3059"/>
       </w:tblGrid>
       <w:tr>
-        <w:tblPrEx>
-          <w:tblCellMar>
-            <w:top w:w="0" w:type="dxa"/>
-            <w:bottom w:w="0" w:type="dxa"/>
-          </w:tblCellMar>
-        </w:tblPrEx>
         <w:tc>
           <w:tcPr>
             <w:tcW w:w="714" w:type="dxa"/>
@@ -152,10 +146,6 @@
           <w:tblBorders>
             <w:top w:val="none" w:sz="0" w:space="0" w:color="auto"/>
           </w:tblBorders>
-          <w:tblCellMar>
-            <w:top w:w="0" w:type="dxa"/>
-            <w:bottom w:w="0" w:type="dxa"/>
-          </w:tblCellMar>
         </w:tblPrEx>
         <w:tc>
           <w:tcPr>
@@ -281,10 +271,6 @@
           <w:tblBorders>
             <w:top w:val="none" w:sz="0" w:space="0" w:color="auto"/>
           </w:tblBorders>
-          <w:tblCellMar>
-            <w:top w:w="0" w:type="dxa"/>
-            <w:bottom w:w="0" w:type="dxa"/>
-          </w:tblCellMar>
         </w:tblPrEx>
         <w:tc>
           <w:tcPr>
@@ -400,21 +386,7 @@
                 <w:rFonts w:ascii="Times" w:hAnsi="Times" w:cs="Times"/>
                 <w:color w:val="000000"/>
               </w:rPr>
-              <w:t>&lt;class ‘</w:t>
-            </w:r>
-            <w:r>
-              <w:rPr>
-                <w:rFonts w:ascii="Times" w:hAnsi="Times" w:cs="Times"/>
-                <w:color w:val="000000"/>
-              </w:rPr>
-              <w:t>str</w:t>
-            </w:r>
-            <w:r>
-              <w:rPr>
-                <w:rFonts w:ascii="Times" w:hAnsi="Times" w:cs="Times"/>
-                <w:color w:val="000000"/>
-              </w:rPr>
-              <w:t>’&gt;</w:t>
+              <w:t>&lt;class ‘str’&gt;</w:t>
             </w:r>
           </w:p>
         </w:tc>
@@ -424,10 +396,6 @@
           <w:tblBorders>
             <w:top w:val="none" w:sz="0" w:space="0" w:color="auto"/>
           </w:tblBorders>
-          <w:tblCellMar>
-            <w:top w:w="0" w:type="dxa"/>
-            <w:bottom w:w="0" w:type="dxa"/>
-          </w:tblCellMar>
         </w:tblPrEx>
         <w:tc>
           <w:tcPr>
@@ -543,21 +511,7 @@
                 <w:rFonts w:ascii="Times" w:hAnsi="Times" w:cs="Times"/>
                 <w:color w:val="000000"/>
               </w:rPr>
-              <w:t>&lt;class ‘</w:t>
-            </w:r>
-            <w:r>
-              <w:rPr>
-                <w:rFonts w:ascii="Times" w:hAnsi="Times" w:cs="Times"/>
-                <w:color w:val="000000"/>
-              </w:rPr>
-              <w:t>float</w:t>
-            </w:r>
-            <w:r>
-              <w:rPr>
-                <w:rFonts w:ascii="Times" w:hAnsi="Times" w:cs="Times"/>
-                <w:color w:val="000000"/>
-              </w:rPr>
-              <w:t>’&gt;</w:t>
+              <w:t>&lt;class ‘float’&gt;</w:t>
             </w:r>
           </w:p>
         </w:tc>
@@ -567,10 +521,6 @@
           <w:tblBorders>
             <w:top w:val="none" w:sz="0" w:space="0" w:color="auto"/>
           </w:tblBorders>
-          <w:tblCellMar>
-            <w:top w:w="0" w:type="dxa"/>
-            <w:bottom w:w="0" w:type="dxa"/>
-          </w:tblCellMar>
         </w:tblPrEx>
         <w:tc>
           <w:tcPr>
@@ -686,32 +636,12 @@
                 <w:rFonts w:ascii="Times" w:hAnsi="Times" w:cs="Times"/>
                 <w:color w:val="000000"/>
               </w:rPr>
-              <w:t>&lt;class ‘</w:t>
-            </w:r>
-            <w:r>
-              <w:rPr>
-                <w:rFonts w:ascii="Times" w:hAnsi="Times" w:cs="Times"/>
-                <w:color w:val="000000"/>
-              </w:rPr>
-              <w:t>list</w:t>
-            </w:r>
-            <w:r>
-              <w:rPr>
-                <w:rFonts w:ascii="Times" w:hAnsi="Times" w:cs="Times"/>
-                <w:color w:val="000000"/>
-              </w:rPr>
-              <w:t>’&gt;</w:t>
+              <w:t>&lt;class ‘list’&gt;</w:t>
             </w:r>
           </w:p>
         </w:tc>
       </w:tr>
       <w:tr>
-        <w:tblPrEx>
-          <w:tblCellMar>
-            <w:top w:w="0" w:type="dxa"/>
-            <w:bottom w:w="0" w:type="dxa"/>
-          </w:tblCellMar>
-        </w:tblPrEx>
         <w:tc>
           <w:tcPr>
             <w:tcW w:w="714" w:type="dxa"/>
@@ -826,190 +756,132 @@
                 <w:rFonts w:ascii="Times" w:hAnsi="Times" w:cs="Times"/>
                 <w:color w:val="000000"/>
               </w:rPr>
-              <w:t>&lt;class ‘</w:t>
-            </w:r>
-            <w:r>
-              <w:rPr>
-                <w:rFonts w:ascii="Times" w:hAnsi="Times" w:cs="Times"/>
-                <w:color w:val="000000"/>
-              </w:rPr>
-              <w:t>set</w:t>
-            </w:r>
-            <w:r>
-              <w:rPr>
-                <w:rFonts w:ascii="Times" w:hAnsi="Times" w:cs="Times"/>
-                <w:color w:val="000000"/>
-              </w:rPr>
-              <w:t>’&gt;</w:t>
+              <w:t>&lt;class ‘set’&gt;</w:t>
             </w:r>
           </w:p>
         </w:tc>
       </w:tr>
     </w:tbl>
-    <w:p>
-      <w:pPr>
+    <w:p/>
+    <w:p>
+      <w:r>
+        <w:t>Q</w:t>
+      </w:r>
+      <w:r>
         <w:rPr>
           <w:rFonts w:hint="eastAsia"/>
         </w:rPr>
-      </w:pPr>
-    </w:p>
-    <w:p>
-      <w:pPr>
+        <w:t>2(b)</w:t>
+      </w:r>
+    </w:p>
+    <w:p>
+      <w:r>
+        <w:t>TheplaypeopleGames</w:t>
+      </w:r>
+    </w:p>
+    <w:p/>
+    <w:p>
+      <w:r>
         <w:rPr>
           <w:rFonts w:hint="eastAsia"/>
         </w:rPr>
-      </w:pPr>
-      <w:r>
         <w:t>Q</w:t>
       </w:r>
+      <w:proofErr w:type="gramStart"/>
       <w:r>
         <w:rPr>
           <w:rFonts w:hint="eastAsia"/>
         </w:rPr>
-        <w:t>2(b)</w:t>
-      </w:r>
-    </w:p>
-    <w:p>
-      <w:pPr>
+        <w:t>3.</w:t>
+      </w:r>
+      <w:r>
         <w:rPr>
           <w:rFonts w:hint="eastAsia"/>
         </w:rPr>
-      </w:pPr>
-      <w:r>
-        <w:t>TheplaypeopleGames</w:t>
-      </w:r>
-    </w:p>
-    <w:p>
-      <w:pPr>
+        <w:t>(</w:t>
+      </w:r>
+      <w:proofErr w:type="gramEnd"/>
+      <w:r>
         <w:rPr>
           <w:rFonts w:hint="eastAsia"/>
         </w:rPr>
-      </w:pPr>
-    </w:p>
-    <w:p>
-      <w:pPr>
+        <w:t>a)</w:t>
+      </w:r>
+    </w:p>
+    <w:p>
+      <w:r>
+        <w:t>[0, 3, 6, 9, 12, 15]</w:t>
+      </w:r>
+    </w:p>
+    <w:p/>
+    <w:p>
+      <w:r>
         <w:rPr>
           <w:rFonts w:hint="eastAsia"/>
         </w:rPr>
-      </w:pPr>
+        <w:t>Q</w:t>
+      </w:r>
+      <w:proofErr w:type="gramStart"/>
       <w:r>
         <w:rPr>
           <w:rFonts w:hint="eastAsia"/>
         </w:rPr>
-        <w:t>Q3.</w:t>
-      </w:r>
+        <w:t>3.(</w:t>
+      </w:r>
+      <w:proofErr w:type="gramEnd"/>
       <w:r>
         <w:rPr>
           <w:rFonts w:hint="eastAsia"/>
         </w:rPr>
-        <w:t>(a)</w:t>
-      </w:r>
-    </w:p>
-    <w:p>
-      <w:pPr>
+        <w:t>b)</w:t>
+      </w:r>
+    </w:p>
+    <w:p>
+      <w:r>
         <w:rPr>
           <w:rFonts w:hint="eastAsia"/>
         </w:rPr>
-      </w:pPr>
-      <w:r>
-        <w:t>[0, 3, 6, 9, 12, 15]</w:t>
-      </w:r>
-    </w:p>
-    <w:p>
-      <w:pPr>
+        <w:t>immutable types:   int, float, long, str, tuple</w:t>
+      </w:r>
+    </w:p>
+    <w:p>
+      <w:r>
         <w:rPr>
           <w:rFonts w:hint="eastAsia"/>
         </w:rPr>
-      </w:pPr>
-    </w:p>
-    <w:p>
-      <w:pPr>
+        <w:t>mutable types: list, dict, set</w:t>
+      </w:r>
+    </w:p>
+    <w:p/>
+    <w:p>
+      <w:r>
         <w:rPr>
           <w:rFonts w:hint="eastAsia"/>
         </w:rPr>
-      </w:pPr>
+        <w:t>Q4(a)</w:t>
+      </w:r>
+    </w:p>
+    <w:p>
+      <w:r>
+        <w:t xml:space="preserve">Import </w:t>
+      </w:r>
+      <w:proofErr w:type="gramStart"/>
       <w:r>
         <w:rPr>
           <w:rFonts w:hint="eastAsia"/>
         </w:rPr>
-        <w:t>Q3.(b)</w:t>
-      </w:r>
-    </w:p>
-    <w:p>
-      <w:pPr>
+        <w:t>os.path</w:t>
+      </w:r>
+      <w:proofErr w:type="gramEnd"/>
+      <w:r>
         <w:rPr>
           <w:rFonts w:hint="eastAsia"/>
         </w:rPr>
-      </w:pPr>
-      <w:r>
-        <w:rPr>
-          <w:rFonts w:hint="eastAsia"/>
-        </w:rPr>
-        <w:t>immutable types:   int, float, long, str, tuple</w:t>
-      </w:r>
-    </w:p>
-    <w:p>
-      <w:pPr>
-        <w:rPr>
-          <w:rFonts w:hint="eastAsia"/>
-        </w:rPr>
-      </w:pPr>
-      <w:r>
-        <w:rPr>
-          <w:rFonts w:hint="eastAsia"/>
-        </w:rPr>
-        <w:t>mutable types: list, dict, set</w:t>
-      </w:r>
-    </w:p>
-    <w:p>
-      <w:pPr>
-        <w:rPr>
-          <w:rFonts w:hint="eastAsia"/>
-        </w:rPr>
-      </w:pPr>
-    </w:p>
-    <w:p>
-      <w:pPr>
-        <w:rPr>
-          <w:rFonts w:hint="eastAsia"/>
-        </w:rPr>
-      </w:pPr>
-      <w:r>
-        <w:rPr>
-          <w:rFonts w:hint="eastAsia"/>
-        </w:rPr>
-        <w:t>Q4(a)</w:t>
-      </w:r>
-    </w:p>
-    <w:p>
-      <w:pPr>
-        <w:rPr>
-          <w:rFonts w:hint="eastAsia"/>
-        </w:rPr>
-      </w:pPr>
-      <w:r>
-        <w:t xml:space="preserve">Import </w:t>
-      </w:r>
-      <w:r>
-        <w:rPr>
-          <w:rFonts w:hint="eastAsia"/>
-        </w:rPr>
-        <w:t xml:space="preserve">os.path as a module to use </w:t>
-      </w:r>
-    </w:p>
-    <w:p>
-      <w:pPr>
-        <w:rPr>
-          <w:rFonts w:hint="eastAsia"/>
-        </w:rPr>
-      </w:pPr>
-    </w:p>
-    <w:p>
-      <w:pPr>
-        <w:rPr>
-          <w:rFonts w:hint="eastAsia"/>
-        </w:rPr>
-      </w:pPr>
+        <w:t xml:space="preserve"> as a module to use </w:t>
+      </w:r>
+    </w:p>
+    <w:p/>
+    <w:p>
       <w:r>
         <w:rPr>
           <w:rFonts w:hint="eastAsia"/>
@@ -1025,7 +897,7 @@
         <w:textAlignment w:val="baseline"/>
         <w:rPr>
           <w:rStyle w:val="HTMLCode"/>
-          <w:rFonts w:ascii="Consolas" w:hAnsi="Consolas" w:hint="eastAsia"/>
+          <w:rFonts w:ascii="Consolas" w:hAnsi="Consolas"/>
           <w:color w:val="242729"/>
           <w:bdr w:val="none" w:sz="0" w:space="0" w:color="auto" w:frame="1"/>
           <w:shd w:val="clear" w:color="auto" w:fill="EFF0F1"/>
@@ -1040,12 +912,14 @@
         <w:textAlignment w:val="baseline"/>
         <w:rPr>
           <w:rStyle w:val="HTMLCode"/>
-          <w:rFonts w:ascii="Consolas" w:hAnsi="Consolas" w:hint="eastAsia"/>
+          <w:rFonts w:ascii="Consolas" w:hAnsi="Consolas"/>
           <w:color w:val="242729"/>
           <w:bdr w:val="none" w:sz="0" w:space="0" w:color="auto" w:frame="1"/>
           <w:shd w:val="clear" w:color="auto" w:fill="EFF0F1"/>
         </w:rPr>
       </w:pPr>
+      <w:bookmarkStart w:id="0" w:name="_GoBack"/>
+      <w:bookmarkEnd w:id="0"/>
     </w:p>
     <w:p>
       <w:pPr>
@@ -1060,6 +934,7 @@
           <w:szCs w:val="23"/>
         </w:rPr>
       </w:pPr>
+      <w:proofErr w:type="gramStart"/>
       <w:r>
         <w:rPr>
           <w:rStyle w:val="HTMLCode"/>
@@ -1070,6 +945,7 @@
         </w:rPr>
         <w:t>os.path</w:t>
       </w:r>
+      <w:proofErr w:type="gramEnd"/>
       <w:r>
         <w:rPr>
           <w:rStyle w:val="apple-converted-space"/>
@@ -1206,6 +1082,7 @@
         </w:rPr>
         <w:t> </w:t>
       </w:r>
+      <w:proofErr w:type="gramStart"/>
       <w:r>
         <w:rPr>
           <w:rStyle w:val="HTMLCode"/>
@@ -1216,6 +1093,7 @@
         </w:rPr>
         <w:t>sys.modules</w:t>
       </w:r>
+      <w:proofErr w:type="gramEnd"/>
       <w:r>
         <w:rPr>
           <w:rStyle w:val="apple-converted-space"/>
@@ -1277,7 +1155,7 @@
         <w:ind w:left="450"/>
         <w:textAlignment w:val="baseline"/>
         <w:rPr>
-          <w:rFonts w:ascii="inherit" w:hAnsi="inherit" w:cs="Arial"/>
+          <w:rFonts w:ascii="inherit" w:hAnsi="inherit" w:cs="Arial" w:hint="eastAsia"/>
           <w:color w:val="242729"/>
           <w:sz w:val="23"/>
           <w:szCs w:val="23"/>
@@ -1302,6 +1180,7 @@
         </w:rPr>
         <w:t> </w:t>
       </w:r>
+      <w:proofErr w:type="gramStart"/>
       <w:r>
         <w:rPr>
           <w:rStyle w:val="HTMLCode"/>
@@ -1312,6 +1191,7 @@
         </w:rPr>
         <w:t>sys.modules</w:t>
       </w:r>
+      <w:proofErr w:type="gramEnd"/>
       <w:r>
         <w:rPr>
           <w:rFonts w:ascii="inherit" w:hAnsi="inherit" w:cs="Arial"/>
@@ -1338,6 +1218,7 @@
           <w:szCs w:val="23"/>
         </w:rPr>
       </w:pPr>
+      <w:proofErr w:type="gramStart"/>
       <w:r>
         <w:rPr>
           <w:rStyle w:val="HTMLCode"/>
@@ -1348,6 +1229,7 @@
         </w:rPr>
         <w:t>sys.modules</w:t>
       </w:r>
+      <w:proofErr w:type="gramEnd"/>
       <w:r>
         <w:rPr>
           <w:rStyle w:val="apple-converted-space"/>
@@ -1377,6 +1259,7 @@
         </w:rPr>
         <w:t> </w:t>
       </w:r>
+      <w:proofErr w:type="gramStart"/>
       <w:r>
         <w:rPr>
           <w:rStyle w:val="HTMLCode"/>
@@ -1387,6 +1270,7 @@
         </w:rPr>
         <w:t>sys.modules</w:t>
       </w:r>
+      <w:proofErr w:type="gramEnd"/>
       <w:r>
         <w:rPr>
           <w:rFonts w:ascii="inherit" w:eastAsia="Times New Roman" w:hAnsi="inherit" w:cs="Arial"/>
@@ -1409,7 +1293,7 @@
         <w:ind w:left="450"/>
         <w:textAlignment w:val="baseline"/>
         <w:rPr>
-          <w:rFonts w:ascii="inherit" w:hAnsi="inherit" w:cs="Arial"/>
+          <w:rFonts w:ascii="inherit" w:hAnsi="inherit" w:cs="Arial" w:hint="eastAsia"/>
           <w:color w:val="242729"/>
           <w:sz w:val="23"/>
           <w:szCs w:val="23"/>
@@ -1496,7 +1380,7 @@
         <w:ind w:left="450"/>
         <w:textAlignment w:val="baseline"/>
         <w:rPr>
-          <w:rFonts w:ascii="inherit" w:hAnsi="inherit" w:cs="Arial"/>
+          <w:rFonts w:ascii="inherit" w:hAnsi="inherit" w:cs="Arial" w:hint="eastAsia"/>
           <w:color w:val="242729"/>
           <w:sz w:val="23"/>
           <w:szCs w:val="23"/>
@@ -1521,6 +1405,7 @@
         </w:rPr>
         <w:t> </w:t>
       </w:r>
+      <w:proofErr w:type="gramStart"/>
       <w:r>
         <w:rPr>
           <w:rStyle w:val="HTMLCode"/>
@@ -1529,7 +1414,18 @@
           <w:bdr w:val="none" w:sz="0" w:space="0" w:color="auto" w:frame="1"/>
           <w:shd w:val="clear" w:color="auto" w:fill="EFF0F1"/>
         </w:rPr>
-        <w:t>sys.modules['os.path'] = path</w:t>
+        <w:t>sys.modules</w:t>
+      </w:r>
+      <w:proofErr w:type="gramEnd"/>
+      <w:r>
+        <w:rPr>
+          <w:rStyle w:val="HTMLCode"/>
+          <w:rFonts w:ascii="Consolas" w:hAnsi="Consolas"/>
+          <w:color w:val="242729"/>
+          <w:bdr w:val="none" w:sz="0" w:space="0" w:color="auto" w:frame="1"/>
+          <w:shd w:val="clear" w:color="auto" w:fill="EFF0F1"/>
+        </w:rPr>
+        <w:t>['os.path'] = path</w:t>
       </w:r>
       <w:r>
         <w:rPr>
@@ -1602,6 +1498,7 @@
         </w:rPr>
         <w:t> </w:t>
       </w:r>
+      <w:proofErr w:type="gramStart"/>
       <w:r>
         <w:rPr>
           <w:rStyle w:val="HTMLCode"/>
@@ -1612,6 +1509,7 @@
         </w:rPr>
         <w:t>os.path</w:t>
       </w:r>
+      <w:proofErr w:type="gramEnd"/>
       <w:r>
         <w:rPr>
           <w:rStyle w:val="apple-converted-space"/>
@@ -1884,6 +1782,7 @@
         </w:rPr>
         <w:t> </w:t>
       </w:r>
+      <w:proofErr w:type="gramStart"/>
       <w:r>
         <w:rPr>
           <w:rStyle w:val="HTMLCode"/>
@@ -1894,6 +1793,7 @@
         </w:rPr>
         <w:t>os.path</w:t>
       </w:r>
+      <w:proofErr w:type="gramEnd"/>
       <w:r>
         <w:rPr>
           <w:rStyle w:val="apple-converted-space"/>
@@ -1949,26 +1849,9 @@
         </w:rPr>
       </w:pPr>
     </w:p>
-    <w:p>
-      <w:pPr>
-        <w:rPr>
-          <w:rFonts w:hint="eastAsia"/>
-        </w:rPr>
-      </w:pPr>
-    </w:p>
-    <w:p>
-      <w:pPr>
-        <w:rPr>
-          <w:rFonts w:hint="eastAsia"/>
-        </w:rPr>
-      </w:pPr>
-    </w:p>
-    <w:p>
-      <w:pPr>
-        <w:rPr>
-          <w:rFonts w:hint="eastAsia"/>
-        </w:rPr>
-      </w:pPr>
+    <w:p/>
+    <w:p/>
+    <w:p>
       <w:r>
         <w:rPr>
           <w:rFonts w:hint="eastAsia"/>
@@ -1977,22 +1860,18 @@
         <w:t>Q5 (a)</w:t>
       </w:r>
     </w:p>
-    <w:p>
-      <w:pPr>
-        <w:rPr>
-          <w:rFonts w:hint="eastAsia"/>
-        </w:rPr>
-      </w:pPr>
-    </w:p>
-    <w:p>
-      <w:r>
-        <w:t>def myPrint( str ):</w:t>
-      </w:r>
-    </w:p>
-    <w:p>
-      <w:r>
-        <w:tab/>
-        <w:t>"This prints a passed string into this function"</w:t>
+    <w:p/>
+    <w:p>
+      <w:r>
+        <w:t xml:space="preserve">def </w:t>
+      </w:r>
+      <w:proofErr w:type="gramStart"/>
+      <w:r>
+        <w:t>myPrint( str</w:t>
+      </w:r>
+      <w:proofErr w:type="gramEnd"/>
+      <w:r>
+        <w:t xml:space="preserve"> ):</w:t>
       </w:r>
     </w:p>
     <w:p>
@@ -2002,29 +1881,13 @@
       </w:r>
     </w:p>
     <w:p>
-      <w:pPr>
-        <w:rPr>
-          <w:rFonts w:hint="eastAsia"/>
-        </w:rPr>
-      </w:pPr>
       <w:r>
         <w:tab/>
         <w:t>return</w:t>
       </w:r>
     </w:p>
-    <w:p>
-      <w:pPr>
-        <w:rPr>
-          <w:rFonts w:hint="eastAsia"/>
-        </w:rPr>
-      </w:pPr>
-    </w:p>
-    <w:p>
-      <w:pPr>
-        <w:rPr>
-          <w:rFonts w:hint="eastAsia"/>
-        </w:rPr>
-      </w:pPr>
+    <w:p/>
+    <w:p>
       <w:r>
         <w:rPr>
           <w:rFonts w:hint="eastAsia"/>
@@ -2164,15 +2027,7 @@
           <w:color w:val="222222"/>
           <w:shd w:val="clear" w:color="auto" w:fill="FFFFFF"/>
         </w:rPr>
-        <w:t>O</w:t>
-      </w:r>
-      <w:r>
-        <w:rPr>
-          <w:rFonts w:ascii="Lucida Grande" w:eastAsia="Times New Roman" w:hAnsi="Lucida Grande" w:cs="Lucida Grande"/>
-          <w:color w:val="222222"/>
-          <w:shd w:val="clear" w:color="auto" w:fill="FFFFFF"/>
-        </w:rPr>
-        <w:t>r passed as a value in a dictionary preceded by</w:t>
+        <w:t>Or passed as a value in a dictionary preceded by</w:t>
       </w:r>
       <w:r>
         <w:rPr>
@@ -2206,24 +2061,24 @@
     <w:p>
       <w:pPr>
         <w:rPr>
+          <w:rFonts w:ascii="Lucida Grande" w:eastAsia="Times New Roman" w:hAnsi="Lucida Grande" w:cs="Lucida Grande"/>
+          <w:color w:val="222222"/>
+          <w:shd w:val="clear" w:color="auto" w:fill="FFFFFF"/>
+        </w:rPr>
+      </w:pPr>
+      <w:r>
+        <w:rPr>
           <w:rFonts w:ascii="Lucida Grande" w:eastAsia="Times New Roman" w:hAnsi="Lucida Grande" w:cs="Lucida Grande" w:hint="eastAsia"/>
           <w:color w:val="222222"/>
           <w:shd w:val="clear" w:color="auto" w:fill="FFFFFF"/>
         </w:rPr>
-      </w:pPr>
-      <w:r>
-        <w:rPr>
-          <w:rFonts w:ascii="Lucida Grande" w:eastAsia="Times New Roman" w:hAnsi="Lucida Grande" w:cs="Lucida Grande" w:hint="eastAsia"/>
-          <w:color w:val="222222"/>
-          <w:shd w:val="clear" w:color="auto" w:fill="FFFFFF"/>
-        </w:rPr>
         <w:t xml:space="preserve"> </w:t>
       </w:r>
     </w:p>
     <w:p>
       <w:pPr>
         <w:rPr>
-          <w:rFonts w:eastAsia="Times New Roman" w:hint="eastAsia"/>
+          <w:rFonts w:eastAsia="Times New Roman"/>
         </w:rPr>
       </w:pPr>
     </w:p>
@@ -2309,15 +2164,7 @@
           <w:color w:val="222222"/>
           <w:shd w:val="clear" w:color="auto" w:fill="FFFFFF"/>
         </w:rPr>
-        <w:t>preceding</w:t>
-      </w:r>
-      <w:r>
-        <w:rPr>
-          <w:rFonts w:ascii="Lucida Grande" w:eastAsia="Times New Roman" w:hAnsi="Lucida Grande" w:cs="Lucida Grande"/>
-          <w:color w:val="222222"/>
-          <w:shd w:val="clear" w:color="auto" w:fill="FFFFFF"/>
-        </w:rPr>
-        <w:t xml:space="preserve"> by an identifier (e.g.</w:t>
+        <w:t>preceding by an identifier (e.g.</w:t>
       </w:r>
       <w:r>
         <w:rPr>
@@ -2391,45 +2238,55 @@
     <w:p>
       <w:pPr>
         <w:rPr>
+          <w:rFonts w:ascii="Lucida Grande" w:eastAsia="Times New Roman" w:hAnsi="Lucida Grande" w:cs="Lucida Grande"/>
+          <w:color w:val="222222"/>
+          <w:shd w:val="clear" w:color="auto" w:fill="FFFFFF"/>
+        </w:rPr>
+      </w:pPr>
+    </w:p>
+    <w:p>
+      <w:pPr>
+        <w:rPr>
+          <w:rFonts w:ascii="Lucida Grande" w:eastAsia="Times New Roman" w:hAnsi="Lucida Grande" w:cs="Lucida Grande"/>
+          <w:color w:val="222222"/>
+          <w:shd w:val="clear" w:color="auto" w:fill="FFFFFF"/>
+        </w:rPr>
+      </w:pPr>
+      <w:r>
+        <w:rPr>
           <w:rFonts w:ascii="Lucida Grande" w:eastAsia="Times New Roman" w:hAnsi="Lucida Grande" w:cs="Lucida Grande" w:hint="eastAsia"/>
           <w:color w:val="222222"/>
           <w:shd w:val="clear" w:color="auto" w:fill="FFFFFF"/>
         </w:rPr>
-      </w:pPr>
-    </w:p>
-    <w:p>
-      <w:pPr>
-        <w:rPr>
-          <w:rFonts w:ascii="Lucida Grande" w:eastAsia="Times New Roman" w:hAnsi="Lucida Grande" w:cs="Lucida Grande" w:hint="eastAsia"/>
-          <w:color w:val="222222"/>
-          <w:shd w:val="clear" w:color="auto" w:fill="FFFFFF"/>
-        </w:rPr>
-      </w:pPr>
-      <w:r>
-        <w:rPr>
-          <w:rFonts w:ascii="Lucida Grande" w:eastAsia="Times New Roman" w:hAnsi="Lucida Grande" w:cs="Lucida Grande" w:hint="eastAsia"/>
-          <w:color w:val="222222"/>
-          <w:shd w:val="clear" w:color="auto" w:fill="FFFFFF"/>
-        </w:rPr>
         <w:t>(c)</w:t>
       </w:r>
     </w:p>
     <w:p>
       <w:pPr>
         <w:rPr>
-          <w:rFonts w:ascii="Lucida Grande" w:eastAsia="Times New Roman" w:hAnsi="Lucida Grande" w:cs="Lucida Grande" w:hint="eastAsia"/>
-          <w:color w:val="222222"/>
-          <w:shd w:val="clear" w:color="auto" w:fill="FFFFFF"/>
-        </w:rPr>
-      </w:pPr>
-      <w:r>
-        <w:rPr>
           <w:rFonts w:ascii="Lucida Grande" w:eastAsia="Times New Roman" w:hAnsi="Lucida Grande" w:cs="Lucida Grande"/>
           <w:color w:val="222222"/>
           <w:shd w:val="clear" w:color="auto" w:fill="FFFFFF"/>
         </w:rPr>
-        <w:t>def foo(a,b</w:t>
-      </w:r>
+      </w:pPr>
+      <w:r>
+        <w:rPr>
+          <w:rFonts w:ascii="Lucida Grande" w:eastAsia="Times New Roman" w:hAnsi="Lucida Grande" w:cs="Lucida Grande"/>
+          <w:color w:val="222222"/>
+          <w:shd w:val="clear" w:color="auto" w:fill="FFFFFF"/>
+        </w:rPr>
+        <w:t>def foo(</w:t>
+      </w:r>
+      <w:proofErr w:type="gramStart"/>
+      <w:r>
+        <w:rPr>
+          <w:rFonts w:ascii="Lucida Grande" w:eastAsia="Times New Roman" w:hAnsi="Lucida Grande" w:cs="Lucida Grande"/>
+          <w:color w:val="222222"/>
+          <w:shd w:val="clear" w:color="auto" w:fill="FFFFFF"/>
+        </w:rPr>
+        <w:t>a,b</w:t>
+      </w:r>
+      <w:proofErr w:type="gramEnd"/>
       <w:r>
         <w:rPr>
           <w:rFonts w:ascii="Lucida Grande" w:eastAsia="Times New Roman" w:hAnsi="Lucida Grande" w:cs="Lucida Grande"/>
@@ -2468,7 +2325,7 @@
     <w:p>
       <w:pPr>
         <w:rPr>
-          <w:rFonts w:ascii="Lucida Grande" w:eastAsia="Times New Roman" w:hAnsi="Lucida Grande" w:cs="Lucida Grande" w:hint="eastAsia"/>
+          <w:rFonts w:ascii="Lucida Grande" w:eastAsia="Times New Roman" w:hAnsi="Lucida Grande" w:cs="Lucida Grande"/>
           <w:color w:val="222222"/>
           <w:shd w:val="clear" w:color="auto" w:fill="FFFFFF"/>
         </w:rPr>
@@ -2486,19 +2343,55 @@
     <w:p>
       <w:pPr>
         <w:rPr>
+          <w:rFonts w:ascii="Lucida Grande" w:eastAsia="Times New Roman" w:hAnsi="Lucida Grande" w:cs="Lucida Grande"/>
+          <w:color w:val="222222"/>
+          <w:shd w:val="clear" w:color="auto" w:fill="FFFFFF"/>
+        </w:rPr>
+      </w:pPr>
+    </w:p>
+    <w:p>
+      <w:pPr>
+        <w:rPr>
+          <w:rFonts w:ascii="Lucida Grande" w:eastAsia="Times New Roman" w:hAnsi="Lucida Grande" w:cs="Lucida Grande"/>
+          <w:color w:val="222222"/>
+          <w:shd w:val="clear" w:color="auto" w:fill="FFFFFF"/>
+        </w:rPr>
+      </w:pPr>
+      <w:r>
+        <w:rPr>
           <w:rFonts w:ascii="Lucida Grande" w:eastAsia="Times New Roman" w:hAnsi="Lucida Grande" w:cs="Lucida Grande" w:hint="eastAsia"/>
           <w:color w:val="222222"/>
           <w:shd w:val="clear" w:color="auto" w:fill="FFFFFF"/>
         </w:rPr>
-      </w:pPr>
-    </w:p>
-    <w:p>
-      <w:pPr>
+        <w:t>Example via keywords arguments,</w:t>
+      </w:r>
+    </w:p>
+    <w:p>
+      <w:pPr>
+        <w:ind w:left="1440"/>
+        <w:rPr>
+          <w:rFonts w:ascii="Lucida Grande" w:eastAsia="Times New Roman" w:hAnsi="Lucida Grande" w:cs="Lucida Grande"/>
+          <w:color w:val="222222"/>
+          <w:shd w:val="clear" w:color="auto" w:fill="FFFFFF"/>
+        </w:rPr>
+      </w:pPr>
+      <w:r>
         <w:rPr>
           <w:rFonts w:ascii="Lucida Grande" w:eastAsia="Times New Roman" w:hAnsi="Lucida Grande" w:cs="Lucida Grande" w:hint="eastAsia"/>
           <w:color w:val="222222"/>
           <w:shd w:val="clear" w:color="auto" w:fill="FFFFFF"/>
         </w:rPr>
+        <w:t>foo (a = 1, b =2)</w:t>
+      </w:r>
+    </w:p>
+    <w:p>
+      <w:pPr>
+        <w:ind w:left="1440"/>
+        <w:rPr>
+          <w:rFonts w:ascii="Lucida Grande" w:eastAsia="Times New Roman" w:hAnsi="Lucida Grande" w:cs="Lucida Grande"/>
+          <w:color w:val="222222"/>
+          <w:shd w:val="clear" w:color="auto" w:fill="FFFFFF"/>
+        </w:rPr>
       </w:pPr>
       <w:r>
         <w:rPr>
@@ -2506,6 +2399,105 @@
           <w:color w:val="222222"/>
           <w:shd w:val="clear" w:color="auto" w:fill="FFFFFF"/>
         </w:rPr>
+        <w:t>foo (**{</w:t>
+      </w:r>
+      <w:r>
+        <w:rPr>
+          <w:rFonts w:ascii="Lucida Grande" w:eastAsia="Times New Roman" w:hAnsi="Lucida Grande" w:cs="Lucida Grande"/>
+          <w:color w:val="222222"/>
+          <w:shd w:val="clear" w:color="auto" w:fill="FFFFFF"/>
+        </w:rPr>
+        <w:t>‘</w:t>
+      </w:r>
+      <w:r>
+        <w:rPr>
+          <w:rFonts w:ascii="Lucida Grande" w:eastAsia="Times New Roman" w:hAnsi="Lucida Grande" w:cs="Lucida Grande" w:hint="eastAsia"/>
+          <w:color w:val="222222"/>
+          <w:shd w:val="clear" w:color="auto" w:fill="FFFFFF"/>
+        </w:rPr>
+        <w:t>a</w:t>
+      </w:r>
+      <w:r>
+        <w:rPr>
+          <w:rFonts w:ascii="Lucida Grande" w:eastAsia="Times New Roman" w:hAnsi="Lucida Grande" w:cs="Lucida Grande"/>
+          <w:color w:val="222222"/>
+          <w:shd w:val="clear" w:color="auto" w:fill="FFFFFF"/>
+        </w:rPr>
+        <w:t>’</w:t>
+      </w:r>
+      <w:r>
+        <w:rPr>
+          <w:rFonts w:ascii="Lucida Grande" w:eastAsia="Times New Roman" w:hAnsi="Lucida Grande" w:cs="Lucida Grande" w:hint="eastAsia"/>
+          <w:color w:val="222222"/>
+          <w:shd w:val="clear" w:color="auto" w:fill="FFFFFF"/>
+        </w:rPr>
+        <w:t xml:space="preserve">:1, </w:t>
+      </w:r>
+      <w:r>
+        <w:rPr>
+          <w:rFonts w:ascii="Lucida Grande" w:eastAsia="Times New Roman" w:hAnsi="Lucida Grande" w:cs="Lucida Grande"/>
+          <w:color w:val="222222"/>
+          <w:shd w:val="clear" w:color="auto" w:fill="FFFFFF"/>
+        </w:rPr>
+        <w:t>‘</w:t>
+      </w:r>
+      <w:r>
+        <w:rPr>
+          <w:rFonts w:ascii="Lucida Grande" w:eastAsia="Times New Roman" w:hAnsi="Lucida Grande" w:cs="Lucida Grande" w:hint="eastAsia"/>
+          <w:color w:val="222222"/>
+          <w:shd w:val="clear" w:color="auto" w:fill="FFFFFF"/>
+        </w:rPr>
+        <w:t>b</w:t>
+      </w:r>
+      <w:r>
+        <w:rPr>
+          <w:rFonts w:ascii="Lucida Grande" w:eastAsia="Times New Roman" w:hAnsi="Lucida Grande" w:cs="Lucida Grande"/>
+          <w:color w:val="222222"/>
+          <w:shd w:val="clear" w:color="auto" w:fill="FFFFFF"/>
+        </w:rPr>
+        <w:t>’</w:t>
+      </w:r>
+      <w:r>
+        <w:rPr>
+          <w:rFonts w:ascii="Lucida Grande" w:eastAsia="Times New Roman" w:hAnsi="Lucida Grande" w:cs="Lucida Grande" w:hint="eastAsia"/>
+          <w:color w:val="222222"/>
+          <w:shd w:val="clear" w:color="auto" w:fill="FFFFFF"/>
+        </w:rPr>
+        <w:t>:2})</w:t>
+      </w:r>
+    </w:p>
+    <w:p>
+      <w:pPr>
+        <w:rPr>
+          <w:rFonts w:ascii="Lucida Grande" w:eastAsia="Times New Roman" w:hAnsi="Lucida Grande" w:cs="Lucida Grande"/>
+          <w:color w:val="222222"/>
+          <w:shd w:val="clear" w:color="auto" w:fill="FFFFFF"/>
+        </w:rPr>
+      </w:pPr>
+    </w:p>
+    <w:p>
+      <w:pPr>
+        <w:rPr>
+          <w:rFonts w:ascii="Lucida Grande" w:eastAsia="Times New Roman" w:hAnsi="Lucida Grande" w:cs="Lucida Grande"/>
+          <w:color w:val="222222"/>
+          <w:shd w:val="clear" w:color="auto" w:fill="FFFFFF"/>
+        </w:rPr>
+      </w:pPr>
+    </w:p>
+    <w:p>
+      <w:pPr>
+        <w:rPr>
+          <w:rFonts w:ascii="Lucida Grande" w:eastAsia="Times New Roman" w:hAnsi="Lucida Grande" w:cs="Lucida Grande"/>
+          <w:color w:val="222222"/>
+          <w:shd w:val="clear" w:color="auto" w:fill="FFFFFF"/>
+        </w:rPr>
+      </w:pPr>
+      <w:r>
+        <w:rPr>
+          <w:rFonts w:ascii="Lucida Grande" w:eastAsia="Times New Roman" w:hAnsi="Lucida Grande" w:cs="Lucida Grande" w:hint="eastAsia"/>
+          <w:color w:val="222222"/>
+          <w:shd w:val="clear" w:color="auto" w:fill="FFFFFF"/>
+        </w:rPr>
         <w:t>E</w:t>
       </w:r>
       <w:r>
@@ -2522,7 +2514,7 @@
           <w:color w:val="222222"/>
           <w:shd w:val="clear" w:color="auto" w:fill="FFFFFF"/>
         </w:rPr>
-        <w:t xml:space="preserve"> via keywords arguments</w:t>
+        <w:t xml:space="preserve"> </w:t>
       </w:r>
       <w:r>
         <w:rPr>
@@ -2530,6 +2522,14 @@
           <w:color w:val="222222"/>
           <w:shd w:val="clear" w:color="auto" w:fill="FFFFFF"/>
         </w:rPr>
+        <w:t>via positional arguments</w:t>
+      </w:r>
+      <w:r>
+        <w:rPr>
+          <w:rFonts w:ascii="Lucida Grande" w:eastAsia="Times New Roman" w:hAnsi="Lucida Grande" w:cs="Lucida Grande" w:hint="eastAsia"/>
+          <w:color w:val="222222"/>
+          <w:shd w:val="clear" w:color="auto" w:fill="FFFFFF"/>
+        </w:rPr>
         <w:t>,</w:t>
       </w:r>
     </w:p>
@@ -2537,17 +2537,43 @@
       <w:pPr>
         <w:ind w:left="1440"/>
         <w:rPr>
+          <w:rFonts w:ascii="Lucida Grande" w:eastAsia="Times New Roman" w:hAnsi="Lucida Grande" w:cs="Lucida Grande"/>
+          <w:color w:val="222222"/>
+          <w:shd w:val="clear" w:color="auto" w:fill="FFFFFF"/>
+        </w:rPr>
+      </w:pPr>
+      <w:r>
+        <w:rPr>
           <w:rFonts w:ascii="Lucida Grande" w:eastAsia="Times New Roman" w:hAnsi="Lucida Grande" w:cs="Lucida Grande" w:hint="eastAsia"/>
           <w:color w:val="222222"/>
           <w:shd w:val="clear" w:color="auto" w:fill="FFFFFF"/>
         </w:rPr>
-      </w:pPr>
+        <w:t>foo</w:t>
+      </w:r>
       <w:r>
         <w:rPr>
           <w:rFonts w:ascii="Lucida Grande" w:eastAsia="Times New Roman" w:hAnsi="Lucida Grande" w:cs="Lucida Grande" w:hint="eastAsia"/>
           <w:color w:val="222222"/>
           <w:shd w:val="clear" w:color="auto" w:fill="FFFFFF"/>
         </w:rPr>
+        <w:t xml:space="preserve"> (1, 2)</w:t>
+      </w:r>
+    </w:p>
+    <w:p>
+      <w:pPr>
+        <w:ind w:left="1440"/>
+        <w:rPr>
+          <w:rFonts w:ascii="Lucida Grande" w:eastAsia="Times New Roman" w:hAnsi="Lucida Grande" w:cs="Lucida Grande"/>
+          <w:color w:val="222222"/>
+          <w:shd w:val="clear" w:color="auto" w:fill="FFFFFF"/>
+        </w:rPr>
+      </w:pPr>
+      <w:r>
+        <w:rPr>
+          <w:rFonts w:ascii="Lucida Grande" w:eastAsia="Times New Roman" w:hAnsi="Lucida Grande" w:cs="Lucida Grande" w:hint="eastAsia"/>
+          <w:color w:val="222222"/>
+          <w:shd w:val="clear" w:color="auto" w:fill="FFFFFF"/>
+        </w:rPr>
         <w:t>foo</w:t>
       </w:r>
       <w:r>
@@ -2556,329 +2582,54 @@
           <w:color w:val="222222"/>
           <w:shd w:val="clear" w:color="auto" w:fill="FFFFFF"/>
         </w:rPr>
-        <w:t xml:space="preserve"> (a = 1, b =2)</w:t>
-      </w:r>
-    </w:p>
-    <w:p>
-      <w:pPr>
-        <w:ind w:left="1440"/>
-        <w:rPr>
-          <w:rFonts w:ascii="Lucida Grande" w:eastAsia="Times New Roman" w:hAnsi="Lucida Grande" w:cs="Lucida Grande" w:hint="eastAsia"/>
-          <w:color w:val="222222"/>
-          <w:shd w:val="clear" w:color="auto" w:fill="FFFFFF"/>
-        </w:rPr>
-      </w:pPr>
-      <w:r>
-        <w:rPr>
-          <w:rFonts w:ascii="Lucida Grande" w:eastAsia="Times New Roman" w:hAnsi="Lucida Grande" w:cs="Lucida Grande" w:hint="eastAsia"/>
-          <w:color w:val="222222"/>
-          <w:shd w:val="clear" w:color="auto" w:fill="FFFFFF"/>
-        </w:rPr>
-        <w:t>foo</w:t>
-      </w:r>
-      <w:r>
-        <w:rPr>
-          <w:rFonts w:ascii="Lucida Grande" w:eastAsia="Times New Roman" w:hAnsi="Lucida Grande" w:cs="Lucida Grande" w:hint="eastAsia"/>
-          <w:color w:val="222222"/>
-          <w:shd w:val="clear" w:color="auto" w:fill="FFFFFF"/>
-        </w:rPr>
-        <w:t xml:space="preserve"> (**{</w:t>
-      </w:r>
-      <w:r>
-        <w:rPr>
-          <w:rFonts w:ascii="Lucida Grande" w:eastAsia="Times New Roman" w:hAnsi="Lucida Grande" w:cs="Lucida Grande"/>
-          <w:color w:val="222222"/>
-          <w:shd w:val="clear" w:color="auto" w:fill="FFFFFF"/>
-        </w:rPr>
-        <w:t>‘</w:t>
-      </w:r>
-      <w:r>
-        <w:rPr>
-          <w:rFonts w:ascii="Lucida Grande" w:eastAsia="Times New Roman" w:hAnsi="Lucida Grande" w:cs="Lucida Grande" w:hint="eastAsia"/>
-          <w:color w:val="222222"/>
-          <w:shd w:val="clear" w:color="auto" w:fill="FFFFFF"/>
-        </w:rPr>
-        <w:t>a</w:t>
-      </w:r>
-      <w:r>
-        <w:rPr>
-          <w:rFonts w:ascii="Lucida Grande" w:eastAsia="Times New Roman" w:hAnsi="Lucida Grande" w:cs="Lucida Grande"/>
-          <w:color w:val="222222"/>
-          <w:shd w:val="clear" w:color="auto" w:fill="FFFFFF"/>
-        </w:rPr>
-        <w:t>’</w:t>
-      </w:r>
-      <w:r>
-        <w:rPr>
-          <w:rFonts w:ascii="Lucida Grande" w:eastAsia="Times New Roman" w:hAnsi="Lucida Grande" w:cs="Lucida Grande" w:hint="eastAsia"/>
-          <w:color w:val="222222"/>
-          <w:shd w:val="clear" w:color="auto" w:fill="FFFFFF"/>
-        </w:rPr>
-        <w:t xml:space="preserve">:1, </w:t>
-      </w:r>
-      <w:r>
-        <w:rPr>
-          <w:rFonts w:ascii="Lucida Grande" w:eastAsia="Times New Roman" w:hAnsi="Lucida Grande" w:cs="Lucida Grande"/>
-          <w:color w:val="222222"/>
-          <w:shd w:val="clear" w:color="auto" w:fill="FFFFFF"/>
-        </w:rPr>
-        <w:t>‘</w:t>
-      </w:r>
-      <w:r>
-        <w:rPr>
-          <w:rFonts w:ascii="Lucida Grande" w:eastAsia="Times New Roman" w:hAnsi="Lucida Grande" w:cs="Lucida Grande" w:hint="eastAsia"/>
-          <w:color w:val="222222"/>
-          <w:shd w:val="clear" w:color="auto" w:fill="FFFFFF"/>
-        </w:rPr>
-        <w:t>b</w:t>
-      </w:r>
-      <w:r>
-        <w:rPr>
-          <w:rFonts w:ascii="Lucida Grande" w:eastAsia="Times New Roman" w:hAnsi="Lucida Grande" w:cs="Lucida Grande"/>
-          <w:color w:val="222222"/>
-          <w:shd w:val="clear" w:color="auto" w:fill="FFFFFF"/>
-        </w:rPr>
-        <w:t>’</w:t>
-      </w:r>
-      <w:r>
-        <w:rPr>
-          <w:rFonts w:ascii="Lucida Grande" w:eastAsia="Times New Roman" w:hAnsi="Lucida Grande" w:cs="Lucida Grande" w:hint="eastAsia"/>
-          <w:color w:val="222222"/>
-          <w:shd w:val="clear" w:color="auto" w:fill="FFFFFF"/>
-        </w:rPr>
-        <w:t>:2})</w:t>
-      </w:r>
-    </w:p>
-    <w:p>
-      <w:pPr>
-        <w:rPr>
-          <w:rFonts w:ascii="Lucida Grande" w:eastAsia="Times New Roman" w:hAnsi="Lucida Grande" w:cs="Lucida Grande" w:hint="eastAsia"/>
-          <w:color w:val="222222"/>
-          <w:shd w:val="clear" w:color="auto" w:fill="FFFFFF"/>
-        </w:rPr>
-      </w:pPr>
-    </w:p>
-    <w:p>
-      <w:pPr>
-        <w:rPr>
-          <w:rFonts w:ascii="Lucida Grande" w:eastAsia="Times New Roman" w:hAnsi="Lucida Grande" w:cs="Lucida Grande" w:hint="eastAsia"/>
-          <w:color w:val="222222"/>
-          <w:shd w:val="clear" w:color="auto" w:fill="FFFFFF"/>
-        </w:rPr>
-      </w:pPr>
-    </w:p>
-    <w:p>
-      <w:pPr>
-        <w:rPr>
-          <w:rFonts w:ascii="Lucida Grande" w:eastAsia="Times New Roman" w:hAnsi="Lucida Grande" w:cs="Lucida Grande" w:hint="eastAsia"/>
-          <w:color w:val="222222"/>
-          <w:shd w:val="clear" w:color="auto" w:fill="FFFFFF"/>
-        </w:rPr>
-      </w:pPr>
-      <w:r>
-        <w:rPr>
-          <w:rFonts w:ascii="Lucida Grande" w:eastAsia="Times New Roman" w:hAnsi="Lucida Grande" w:cs="Lucida Grande" w:hint="eastAsia"/>
-          <w:color w:val="222222"/>
-          <w:shd w:val="clear" w:color="auto" w:fill="FFFFFF"/>
-        </w:rPr>
-        <w:t>E</w:t>
-      </w:r>
-      <w:r>
-        <w:rPr>
-          <w:rFonts w:ascii="Lucida Grande" w:eastAsia="Times New Roman" w:hAnsi="Lucida Grande" w:cs="Lucida Grande" w:hint="eastAsia"/>
-          <w:color w:val="222222"/>
-          <w:shd w:val="clear" w:color="auto" w:fill="FFFFFF"/>
-        </w:rPr>
-        <w:t>xample</w:t>
-      </w:r>
-      <w:r>
-        <w:rPr>
-          <w:rFonts w:ascii="Lucida Grande" w:eastAsia="Times New Roman" w:hAnsi="Lucida Grande" w:cs="Lucida Grande" w:hint="eastAsia"/>
-          <w:color w:val="222222"/>
-          <w:shd w:val="clear" w:color="auto" w:fill="FFFFFF"/>
-        </w:rPr>
-        <w:t xml:space="preserve"> </w:t>
-      </w:r>
-      <w:r>
-        <w:rPr>
-          <w:rFonts w:ascii="Lucida Grande" w:eastAsia="Times New Roman" w:hAnsi="Lucida Grande" w:cs="Lucida Grande" w:hint="eastAsia"/>
-          <w:color w:val="222222"/>
-          <w:shd w:val="clear" w:color="auto" w:fill="FFFFFF"/>
-        </w:rPr>
-        <w:t>via positional</w:t>
-      </w:r>
-      <w:r>
-        <w:rPr>
-          <w:rFonts w:ascii="Lucida Grande" w:eastAsia="Times New Roman" w:hAnsi="Lucida Grande" w:cs="Lucida Grande" w:hint="eastAsia"/>
-          <w:color w:val="222222"/>
-          <w:shd w:val="clear" w:color="auto" w:fill="FFFFFF"/>
-        </w:rPr>
-        <w:t xml:space="preserve"> arguments</w:t>
-      </w:r>
-      <w:r>
-        <w:rPr>
-          <w:rFonts w:ascii="Lucida Grande" w:eastAsia="Times New Roman" w:hAnsi="Lucida Grande" w:cs="Lucida Grande" w:hint="eastAsia"/>
-          <w:color w:val="222222"/>
-          <w:shd w:val="clear" w:color="auto" w:fill="FFFFFF"/>
-        </w:rPr>
-        <w:t>,</w:t>
-      </w:r>
-    </w:p>
-    <w:p>
-      <w:pPr>
-        <w:ind w:left="1440"/>
-        <w:rPr>
-          <w:rFonts w:ascii="Lucida Grande" w:eastAsia="Times New Roman" w:hAnsi="Lucida Grande" w:cs="Lucida Grande" w:hint="eastAsia"/>
-          <w:color w:val="222222"/>
-          <w:shd w:val="clear" w:color="auto" w:fill="FFFFFF"/>
-        </w:rPr>
-      </w:pPr>
-      <w:r>
-        <w:rPr>
-          <w:rFonts w:ascii="Lucida Grande" w:eastAsia="Times New Roman" w:hAnsi="Lucida Grande" w:cs="Lucida Grande" w:hint="eastAsia"/>
-          <w:color w:val="222222"/>
-          <w:shd w:val="clear" w:color="auto" w:fill="FFFFFF"/>
-        </w:rPr>
-        <w:t>foo</w:t>
-      </w:r>
-      <w:r>
-        <w:rPr>
-          <w:rFonts w:ascii="Lucida Grande" w:eastAsia="Times New Roman" w:hAnsi="Lucida Grande" w:cs="Lucida Grande" w:hint="eastAsia"/>
-          <w:color w:val="222222"/>
-          <w:shd w:val="clear" w:color="auto" w:fill="FFFFFF"/>
-        </w:rPr>
-        <w:t xml:space="preserve"> (</w:t>
-      </w:r>
-      <w:r>
-        <w:rPr>
-          <w:rFonts w:ascii="Lucida Grande" w:eastAsia="Times New Roman" w:hAnsi="Lucida Grande" w:cs="Lucida Grande" w:hint="eastAsia"/>
-          <w:color w:val="222222"/>
-          <w:shd w:val="clear" w:color="auto" w:fill="FFFFFF"/>
-        </w:rPr>
-        <w:t xml:space="preserve">1, </w:t>
-      </w:r>
-      <w:r>
-        <w:rPr>
-          <w:rFonts w:ascii="Lucida Grande" w:eastAsia="Times New Roman" w:hAnsi="Lucida Grande" w:cs="Lucida Grande" w:hint="eastAsia"/>
-          <w:color w:val="222222"/>
-          <w:shd w:val="clear" w:color="auto" w:fill="FFFFFF"/>
-        </w:rPr>
-        <w:t>2)</w:t>
-      </w:r>
-    </w:p>
-    <w:p>
-      <w:pPr>
-        <w:ind w:left="1440"/>
-        <w:rPr>
-          <w:rFonts w:ascii="Lucida Grande" w:eastAsia="Times New Roman" w:hAnsi="Lucida Grande" w:cs="Lucida Grande" w:hint="eastAsia"/>
-          <w:color w:val="222222"/>
-          <w:shd w:val="clear" w:color="auto" w:fill="FFFFFF"/>
-        </w:rPr>
-      </w:pPr>
-      <w:r>
-        <w:rPr>
-          <w:rFonts w:ascii="Lucida Grande" w:eastAsia="Times New Roman" w:hAnsi="Lucida Grande" w:cs="Lucida Grande" w:hint="eastAsia"/>
-          <w:color w:val="222222"/>
-          <w:shd w:val="clear" w:color="auto" w:fill="FFFFFF"/>
-        </w:rPr>
-        <w:t>foo</w:t>
-      </w:r>
-      <w:r>
-        <w:rPr>
-          <w:rFonts w:ascii="Lucida Grande" w:eastAsia="Times New Roman" w:hAnsi="Lucida Grande" w:cs="Lucida Grande" w:hint="eastAsia"/>
-          <w:color w:val="222222"/>
-          <w:shd w:val="clear" w:color="auto" w:fill="FFFFFF"/>
-        </w:rPr>
-        <w:t xml:space="preserve"> (</w:t>
-      </w:r>
-      <w:r>
-        <w:rPr>
-          <w:rFonts w:ascii="Lucida Grande" w:eastAsia="Times New Roman" w:hAnsi="Lucida Grande" w:cs="Lucida Grande" w:hint="eastAsia"/>
-          <w:color w:val="222222"/>
-          <w:shd w:val="clear" w:color="auto" w:fill="FFFFFF"/>
-        </w:rPr>
-        <w:t>*(</w:t>
-      </w:r>
-      <w:r>
-        <w:rPr>
-          <w:rFonts w:ascii="Lucida Grande" w:eastAsia="Times New Roman" w:hAnsi="Lucida Grande" w:cs="Lucida Grande" w:hint="eastAsia"/>
-          <w:color w:val="222222"/>
-          <w:shd w:val="clear" w:color="auto" w:fill="FFFFFF"/>
-        </w:rPr>
-        <w:t>1, 2)</w:t>
-      </w:r>
-      <w:r>
-        <w:rPr>
-          <w:rFonts w:ascii="Lucida Grande" w:eastAsia="Times New Roman" w:hAnsi="Lucida Grande" w:cs="Lucida Grande" w:hint="eastAsia"/>
-          <w:color w:val="222222"/>
-          <w:shd w:val="clear" w:color="auto" w:fill="FFFFFF"/>
-        </w:rPr>
-        <w:t>)</w:t>
-      </w:r>
-    </w:p>
-    <w:p>
-      <w:pPr>
+        <w:t xml:space="preserve"> (*(1, 2))</w:t>
+      </w:r>
+    </w:p>
+    <w:p/>
+    <w:p/>
+    <w:p/>
+    <w:p>
+      <w:r>
         <w:rPr>
           <w:rFonts w:hint="eastAsia"/>
         </w:rPr>
-      </w:pPr>
-    </w:p>
-    <w:p>
-      <w:pPr>
+        <w:t>Q6(a).</w:t>
+      </w:r>
+    </w:p>
+    <w:p/>
+    <w:p>
+      <w:r>
         <w:rPr>
           <w:rFonts w:hint="eastAsia"/>
         </w:rPr>
-      </w:pPr>
-    </w:p>
-    <w:p>
-      <w:pPr>
-        <w:rPr>
-          <w:rFonts w:hint="eastAsia"/>
-        </w:rPr>
-      </w:pPr>
-    </w:p>
-    <w:p>
-      <w:pPr>
-        <w:rPr>
-          <w:rFonts w:hint="eastAsia"/>
-        </w:rPr>
-      </w:pPr>
-      <w:r>
-        <w:rPr>
-          <w:rFonts w:hint="eastAsia"/>
-        </w:rPr>
-        <w:t>Q6(a).</w:t>
-      </w:r>
-    </w:p>
-    <w:p>
-      <w:pPr>
-        <w:rPr>
-          <w:rFonts w:hint="eastAsia"/>
-        </w:rPr>
-      </w:pPr>
-    </w:p>
-    <w:p>
-      <w:pPr>
-        <w:rPr>
-          <w:rFonts w:hint="eastAsia"/>
-        </w:rPr>
-      </w:pPr>
-      <w:r>
-        <w:rPr>
-          <w:rFonts w:hint="eastAsia"/>
-        </w:rPr>
         <w:t>Q6(b).</w:t>
       </w:r>
     </w:p>
     <w:p>
       <w:r>
-        <w:t>def perfect_interleave(lst1,lst2,lst3):</w:t>
+        <w:t>def perfect_interleave(lst</w:t>
+      </w:r>
+      <w:proofErr w:type="gramStart"/>
+      <w:r>
+        <w:t>1,lst</w:t>
+      </w:r>
+      <w:proofErr w:type="gramEnd"/>
+      <w:r>
+        <w:t>2,lst3):</w:t>
       </w:r>
     </w:p>
     <w:p>
       <w:r>
         <w:tab/>
-        <w:t>if len(lst1) != len(lst2) or len(lst1) != len(lst3):</w:t>
+        <w:t>if len(lst1</w:t>
+      </w:r>
+      <w:proofErr w:type="gramStart"/>
+      <w:r>
+        <w:t>) !</w:t>
+      </w:r>
+      <w:proofErr w:type="gramEnd"/>
+      <w:r>
+        <w:t>= len(lst2) or len(lst1) != len(lst3):</w:t>
       </w:r>
     </w:p>
     <w:p>
@@ -2887,14 +2638,27 @@
       </w:r>
       <w:r>
         <w:tab/>
-        <w:t>raise Exception('Should input same size list')</w:t>
+        <w:t xml:space="preserve">raise </w:t>
+      </w:r>
+      <w:proofErr w:type="gramStart"/>
+      <w:r>
+        <w:t>Exception(</w:t>
+      </w:r>
+      <w:proofErr w:type="gramEnd"/>
+      <w:r>
+        <w:t>'Should input same size list')</w:t>
       </w:r>
     </w:p>
     <w:p>
       <w:r>
         <w:tab/>
-        <w:t>elif len(lst1) == 0 or len(lst2) == 0 or len(lst3) == 0 :</w:t>
-      </w:r>
+        <w:t xml:space="preserve">elif len(lst1) == 0 or len(lst2) == 0 or len(lst3) == </w:t>
+      </w:r>
+      <w:proofErr w:type="gramStart"/>
+      <w:r>
+        <w:t>0 :</w:t>
+      </w:r>
+      <w:proofErr w:type="gramEnd"/>
     </w:p>
     <w:p>
       <w:r>
@@ -2917,15 +2681,18 @@
       </w:r>
       <w:r>
         <w:tab/>
-        <w:t>return [lst1[0],lst2[0],lst3[0]] + perfect_interleave(lst1[1:],lst2[1:],lst3[1:])</w:t>
-      </w:r>
-    </w:p>
-    <w:p>
-      <w:pPr>
-        <w:rPr>
-          <w:rFonts w:hint="eastAsia"/>
-        </w:rPr>
-      </w:pPr>
+        <w:t>return [lst1[0</w:t>
+      </w:r>
+      <w:proofErr w:type="gramStart"/>
+      <w:r>
+        <w:t>],lst</w:t>
+      </w:r>
+      <w:proofErr w:type="gramEnd"/>
+      <w:r>
+        <w:t>2[0],lst3[0]] + perfect_interleave(lst1[1:],lst2[1:],lst3[1:])</w:t>
+      </w:r>
+    </w:p>
+    <w:p>
       <w:r>
         <w:tab/>
       </w:r>
@@ -3030,8 +2797,6 @@
         <w:tab/>
         <w:t xml:space="preserve">     A and E</w:t>
       </w:r>
-      <w:bookmarkStart w:id="0" w:name="_GoBack"/>
-      <w:bookmarkEnd w:id="0"/>
     </w:p>
     <w:p>
       <w:pPr>
@@ -3953,6 +3718,7 @@
   <w:style w:type="character" w:default="1" w:styleId="DefaultParagraphFont">
     <w:name w:val="Default Paragraph Font"/>
     <w:uiPriority w:val="1"/>
+    <w:semiHidden/>
     <w:unhideWhenUsed/>
   </w:style>
   <w:style w:type="table" w:default="1" w:styleId="TableNormal">

</xml_diff>